<commit_message>
Adiciona exemplo de interface gráfica de uma sala
</commit_message>
<xml_diff>
--- a/GDD/Game Design Document.docx
+++ b/GDD/Game Design Document.docx
@@ -172,12 +172,12 @@
           <wp:inline distB="0" distT="0" distL="0" distR="0">
             <wp:extent cx="1856038" cy="2023082"/>
             <wp:effectExtent b="0" l="0" r="0" t="0"/>
-            <wp:docPr id="5" name="image6.png"/>
+            <wp:docPr id="5" name="image8.png"/>
             <a:graphic>
               <a:graphicData uri="http://schemas.openxmlformats.org/drawingml/2006/picture">
                 <pic:pic>
                   <pic:nvPicPr>
-                    <pic:cNvPr id="0" name="image6.png"/>
+                    <pic:cNvPr id="0" name="image8.png"/>
                     <pic:cNvPicPr preferRelativeResize="0"/>
                   </pic:nvPicPr>
                   <pic:blipFill>
@@ -213,12 +213,12 @@
           <wp:inline distB="0" distT="0" distL="0" distR="0">
             <wp:extent cx="1828800" cy="2029968"/>
             <wp:effectExtent b="0" l="0" r="0" t="0"/>
-            <wp:docPr id="7" name="image2.png"/>
+            <wp:docPr id="7" name="image1.png"/>
             <a:graphic>
               <a:graphicData uri="http://schemas.openxmlformats.org/drawingml/2006/picture">
                 <pic:pic>
                   <pic:nvPicPr>
-                    <pic:cNvPr id="0" name="image2.png"/>
+                    <pic:cNvPr id="0" name="image1.png"/>
                     <pic:cNvPicPr preferRelativeResize="0"/>
                   </pic:nvPicPr>
                   <pic:blipFill>
@@ -254,12 +254,12 @@
           <wp:inline distB="0" distT="0" distL="0" distR="0">
             <wp:extent cx="2023836" cy="2074432"/>
             <wp:effectExtent b="0" l="0" r="0" t="0"/>
-            <wp:docPr id="6" name="image5.png"/>
+            <wp:docPr id="6" name="image3.png"/>
             <a:graphic>
               <a:graphicData uri="http://schemas.openxmlformats.org/drawingml/2006/picture">
                 <pic:pic>
                   <pic:nvPicPr>
-                    <pic:cNvPr id="0" name="image5.png"/>
+                    <pic:cNvPr id="0" name="image3.png"/>
                     <pic:cNvPicPr preferRelativeResize="0"/>
                   </pic:nvPicPr>
                   <pic:blipFill>
@@ -348,12 +348,12 @@
             <wp:extent cx="990600" cy="1152525"/>
             <wp:effectExtent b="0" l="0" r="0" t="0"/>
             <wp:wrapSquare wrapText="bothSides" distB="0" distT="0" distL="47625" distR="47625"/>
-            <wp:docPr id="2" name="image7.png"/>
+            <wp:docPr id="2" name="image4.png"/>
             <a:graphic>
               <a:graphicData uri="http://schemas.openxmlformats.org/drawingml/2006/picture">
                 <pic:pic>
                   <pic:nvPicPr>
-                    <pic:cNvPr id="0" name="image7.png"/>
+                    <pic:cNvPr id="0" name="image4.png"/>
                     <pic:cNvPicPr preferRelativeResize="0"/>
                   </pic:nvPicPr>
                   <pic:blipFill>
@@ -389,12 +389,12 @@
           <wp:inline distB="0" distT="0" distL="0" distR="0">
             <wp:extent cx="895305" cy="907085"/>
             <wp:effectExtent b="0" l="0" r="0" t="0"/>
-            <wp:docPr id="8" name="image1.png"/>
+            <wp:docPr id="8" name="image7.png"/>
             <a:graphic>
               <a:graphicData uri="http://schemas.openxmlformats.org/drawingml/2006/picture">
                 <pic:pic>
                   <pic:nvPicPr>
-                    <pic:cNvPr id="0" name="image1.png"/>
+                    <pic:cNvPr id="0" name="image7.png"/>
                     <pic:cNvPicPr preferRelativeResize="0"/>
                   </pic:nvPicPr>
                   <pic:blipFill>
@@ -498,12 +498,12 @@
             <wp:extent cx="268833" cy="965606"/>
             <wp:effectExtent b="0" l="0" r="0" t="0"/>
             <wp:wrapSquare wrapText="bothSides" distB="0" distT="0" distL="114300" distR="114300"/>
-            <wp:docPr id="4" name="image4.png"/>
+            <wp:docPr id="4" name="image2.png"/>
             <a:graphic>
               <a:graphicData uri="http://schemas.openxmlformats.org/drawingml/2006/picture">
                 <pic:pic>
                   <pic:nvPicPr>
-                    <pic:cNvPr id="0" name="image4.png"/>
+                    <pic:cNvPr id="0" name="image2.png"/>
                     <pic:cNvPicPr preferRelativeResize="0"/>
                   </pic:nvPicPr>
                   <pic:blipFill>
@@ -575,12 +575,12 @@
             <wp:extent cx="1273180" cy="709575"/>
             <wp:effectExtent b="0" l="0" r="0" t="0"/>
             <wp:wrapSquare wrapText="bothSides" distB="0" distT="0" distL="114300" distR="114300"/>
-            <wp:docPr id="3" name="image3.png"/>
+            <wp:docPr id="3" name="image9.png"/>
             <a:graphic>
               <a:graphicData uri="http://schemas.openxmlformats.org/drawingml/2006/picture">
                 <pic:pic>
                   <pic:nvPicPr>
-                    <pic:cNvPr id="0" name="image3.png"/>
+                    <pic:cNvPr id="0" name="image9.png"/>
                     <pic:cNvPicPr preferRelativeResize="0"/>
                   </pic:nvPicPr>
                   <pic:blipFill>
@@ -663,12 +663,12 @@
           <wp:inline distB="0" distT="0" distL="0" distR="0">
             <wp:extent cx="5932805" cy="4133215"/>
             <wp:effectExtent b="0" l="0" r="0" t="0"/>
-            <wp:docPr id="1" name="image8.png"/>
+            <wp:docPr id="1" name="image10.png"/>
             <a:graphic>
               <a:graphicData uri="http://schemas.openxmlformats.org/drawingml/2006/picture">
                 <pic:pic>
                   <pic:nvPicPr>
-                    <pic:cNvPr id="0" name="image8.png"/>
+                    <pic:cNvPr id="0" name="image10.png"/>
                     <pic:cNvPicPr preferRelativeResize="0"/>
                   </pic:nvPicPr>
                   <pic:blipFill>
@@ -785,14 +785,14 @@
         <w:rPr/>
         <w:drawing>
           <wp:inline distB="114300" distT="114300" distL="114300" distR="114300">
-            <wp:extent cx="5139783" cy="4214813"/>
+            <wp:extent cx="5700713" cy="4676696"/>
             <wp:effectExtent b="0" l="0" r="0" t="0"/>
-            <wp:docPr id="9" name="image9.png"/>
+            <wp:docPr id="10" name="image5.png"/>
             <a:graphic>
               <a:graphicData uri="http://schemas.openxmlformats.org/drawingml/2006/picture">
                 <pic:pic>
                   <pic:nvPicPr>
-                    <pic:cNvPr id="0" name="image9.png"/>
+                    <pic:cNvPr id="0" name="image5.png"/>
                     <pic:cNvPicPr preferRelativeResize="0"/>
                   </pic:nvPicPr>
                   <pic:blipFill>
@@ -805,7 +805,7 @@
                   <pic:spPr>
                     <a:xfrm>
                       <a:off x="0" y="0"/>
-                      <a:ext cx="5139783" cy="4214813"/>
+                      <a:ext cx="5700713" cy="4676696"/>
                     </a:xfrm>
                     <a:prstGeom prst="rect"/>
                     <a:ln/>
@@ -830,7 +830,94 @@
         <w:rPr>
           <w:rtl w:val="0"/>
         </w:rPr>
-        <w:t xml:space="preserve">Inclua exemplos de interfaces gráficas e imagens do jogo.</w:t>
+        <w:t xml:space="preserve">Exemplo de interface gráfica do jogo (gerada a partir de </w:t>
+      </w:r>
+      <w:hyperlink r:id="rId16">
+        <w:r>
+          <w:rPr>
+            <w:color w:val="1155cc"/>
+            <w:u w:val="single"/>
+            <w:rtl w:val="0"/>
+          </w:rPr>
+          <w:t xml:space="preserve">https://shaunlebron.github.io/pacman-mazegen/tetris/many.htm</w:t>
+        </w:r>
+      </w:hyperlink>
+      <w:r>
+        <w:rPr>
+          <w:rtl w:val="0"/>
+        </w:rPr>
+        <w:t xml:space="preserve">, </w:t>
+      </w:r>
+      <w:hyperlink r:id="rId17">
+        <w:r>
+          <w:rPr>
+            <w:color w:val="1155cc"/>
+            <w:u w:val="single"/>
+            <w:rtl w:val="0"/>
+          </w:rPr>
+          <w:t xml:space="preserve">https://shaunlebron.github.io/pacman-mazegen/</w:t>
+        </w:r>
+      </w:hyperlink>
+      <w:r>
+        <w:rPr>
+          <w:rtl w:val="0"/>
+        </w:rPr>
+        <w:t xml:space="preserve">)</w:t>
+      </w:r>
+    </w:p>
+    <w:p>
+      <w:pPr>
+        <w:rPr/>
+      </w:pPr>
+      <w:r>
+        <w:rPr/>
+        <w:drawing>
+          <wp:inline distB="114300" distT="114300" distL="114300" distR="114300">
+            <wp:extent cx="2039769" cy="2614613"/>
+            <wp:effectExtent b="0" l="0" r="0" t="0"/>
+            <wp:docPr id="9" name="image6.png"/>
+            <a:graphic>
+              <a:graphicData uri="http://schemas.openxmlformats.org/drawingml/2006/picture">
+                <pic:pic>
+                  <pic:nvPicPr>
+                    <pic:cNvPr id="0" name="image6.png"/>
+                    <pic:cNvPicPr preferRelativeResize="0"/>
+                  </pic:nvPicPr>
+                  <pic:blipFill>
+                    <a:blip r:embed="rId18"/>
+                    <a:srcRect b="0" l="0" r="0" t="0"/>
+                    <a:stretch>
+                      <a:fillRect/>
+                    </a:stretch>
+                  </pic:blipFill>
+                  <pic:spPr>
+                    <a:xfrm>
+                      <a:off x="0" y="0"/>
+                      <a:ext cx="2039769" cy="2614613"/>
+                    </a:xfrm>
+                    <a:prstGeom prst="rect"/>
+                    <a:ln/>
+                  </pic:spPr>
+                </pic:pic>
+              </a:graphicData>
+            </a:graphic>
+          </wp:inline>
+        </w:drawing>
+      </w:r>
+      <w:r>
+        <w:rPr>
+          <w:rtl w:val="0"/>
+        </w:rPr>
+      </w:r>
+    </w:p>
+    <w:p>
+      <w:pPr>
+        <w:rPr/>
+      </w:pPr>
+      <w:r>
+        <w:rPr>
+          <w:rtl w:val="0"/>
+        </w:rPr>
       </w:r>
     </w:p>
     <w:p>

</xml_diff>